<commit_message>
update with intro and lit review
</commit_message>
<xml_diff>
--- a/CA01_Assignment.docx
+++ b/CA01_Assignment.docx
@@ -282,13 +282,17 @@
       <w:r>
         <w:t xml:space="preserve">Image classification is a hot topic within data science that has been researched thoroughly in </w:t>
       </w:r>
-      <w:proofErr w:type="spellStart"/>
-      <w:r>
-        <w:t>aritifical</w:t>
-      </w:r>
-      <w:proofErr w:type="spellEnd"/>
-      <w:r>
-        <w:t xml:space="preserve"> intelligence. </w:t>
+      <w:r>
+        <w:t>artificial</w:t>
+      </w:r>
+      <w:r>
+        <w:t xml:space="preserve"> </w:t>
+      </w:r>
+      <w:r>
+        <w:t xml:space="preserve">  </w:t>
+      </w:r>
+      <w:r>
+        <w:t xml:space="preserve">intelligence. </w:t>
       </w:r>
     </w:p>
     <w:p>
@@ -393,6 +397,12 @@
       <w:r>
         <w:t>Images can be the individual item or item on a model, or item on a hanger</w:t>
       </w:r>
+      <w:r>
+        <w:t xml:space="preserve"> </w:t>
+      </w:r>
+      <w:r>
+        <w:t xml:space="preserve"> </w:t>
+      </w:r>
     </w:p>
     <w:p>
       <w:r>
@@ -802,7 +812,7 @@
         <w:fldChar w:fldCharType="begin" w:fldLock="1"/>
       </w:r>
       <w:r>
-        <w:instrText>ADDIN CSL_CITATION {"citationItems":[{"id":"ITEM-1","itemData":{"DOI":"10.1007/s10462-020-09825-6","ISBN":"0123456789","ISSN":"15737462","abstract":"Deep Convolutional Neural Network (CNN) is a special type of Neural Networks, which has shown exemplary performance on several competitions related to Computer Vision and Image Processing. Some of the exciting application areas of CNN include Image Classification and Segmentation, Object Detection, Video Processing, Natural Language Processing, and Speech Recognition. The powerful learning ability of deep CNN is primarily due to the use of multiple feature extraction stages that can automatically learn representations from the data. The availability of a large amount of data and improvement in the hardware technology has accelerated the research in CNNs, and recently interesting deep CNN architectures have been reported. Several inspiring ideas to bring advancements in CNNs have been explored, such as the use of different activation and loss functions, parameter optimization, regularization, and architectural innovations. However, the significant improvement in the representational capacity of the deep CNN is achieved through architectural innovations. Notably, the ideas of exploiting spatial and channel information, depth and width of architecture, and multi-path information processing have gained substantial attention. Similarly, the idea of using a block of layers as a structural unit is also gaining popularity. This survey thus focuses on the intrinsic taxonomy present in the recently reported deep CNN architectures and, consequently, classifies the recent innovations in CNN architectures into seven different categories. These seven categories are based on spatial exploitation, depth, multi-path, width, feature-map exploitation, channel boosting, and attention. Additionally, the elementary understanding of CNN components, current challenges, and applications of CNN are also provided.","author":[{"dropping-particle":"","family":"Khan","given":"Asifullah","non-dropping-particle":"","parse-names":false,"suffix":""},{"dropping-particle":"","family":"Sohail","given":"Anabia","non-dropping-particle":"","parse-names":false,"suffix":""},{"dropping-particle":"","family":"Zahoora","given":"Umme","non-dropping-particle":"","parse-names":false,"suffix":""},{"dropping-particle":"","family":"Qureshi","given":"Aqsa Saeed","non-dropping-particle":"","parse-names":false,"suffix":""}],"container-title":"Artificial Intelligence Review","id":"ITEM-1","issue":"8","issued":{"date-parts":[["2020"]]},"number-of-pages":"5455-5516","publisher":"Springer Netherlands","title":"A survey of the recent architectures of deep convolutional neural networks","type":"book","volume":"53"},"uris":["http://www.mendeley.com/documents/?uuid=f6397df1-995b-4e09-aa76-df6d7a5225ef"]}],"mendeley":{"formattedCitation":"(Khan &lt;i&gt;et al.&lt;/i&gt;, 2020)","plainTextFormattedCitation":"(Khan et al., 2020)"},"properties":{"noteIndex":0},"schema":"https://github.com/citation-style-language/schema/raw/master/csl-citation.json"}</w:instrText>
+        <w:instrText>ADDIN CSL_CITATION {"citationItems":[{"id":"ITEM-1","itemData":{"DOI":"10.1007/s10462-020-09825-6","ISBN":"0123456789","ISSN":"15737462","abstract":"Deep Convolutional Neural Network (CNN) is a special type of Neural Networks, which has shown exemplary performance on several competitions related to Computer Vision and Image Processing. Some of the exciting application areas of CNN include Image Classification and Segmentation, Object Detection, Video Processing, Natural Language Processing, and Speech Recognition. The powerful learning ability of deep CNN is primarily due to the use of multiple feature extraction stages that can automatically learn representations from the data. The availability of a large amount of data and improvement in the hardware technology has accelerated the research in CNNs, and recently interesting deep CNN architectures have been reported. Several inspiring ideas to bring advancements in CNNs have been explored, such as the use of different activation and loss functions, parameter optimization, regularization, and architectural innovations. However, the significant improvement in the representational capacity of the deep CNN is achieved through architectural innovations. Notably, the ideas of exploiting spatial and channel information, depth and width of architecture, and multi-path information processing have gained substantial attention. Similarly, the idea of using a block of layers as a structural unit is also gaining popularity. This survey thus focuses on the intrinsic taxonomy present in the recently reported deep CNN architectures and, consequently, classifies the recent innovations in CNN architectures into seven different categories. These seven categories are based on spatial exploitation, depth, multi-path, width, feature-map exploitation, channel boosting, and attention. Additionally, the elementary understanding of CNN components, current challenges, and applications of CNN are also provided.","author":[{"dropping-particle":"","family":"Khan","given":"Asifullah","non-dropping-particle":"","parse-names":false,"suffix":""},{"dropping-particle":"","family":"Sohail","given":"Anabia","non-dropping-particle":"","parse-names":false,"suffix":""},{"dropping-particle":"","family":"Zahoora","given":"Umme","non-dropping-particle":"","parse-names":false,"suffix":""},{"dropping-particle":"","family":"Qureshi","given":"Aqsa Saeed","non-dropping-particle":"","parse-names":false,"suffix":""}],"container-title":"Artificial Intelligence Review","id":"ITEM-1","issue":"8","issued":{"date-parts":[["2020"]]},"number-of-pages":"5455-5516","publisher":"Springer Netherlands","title":"A survey of the recent architectures of deep convolutional neural networks","type":"book","volume":"53"},"uris":["http://www.mendeley.com/documents/?uuid=f6397df1-995b-4e09-aa76-df6d7a5225ef"]}],"mendeley":{"formattedCitation":"(Khan &lt;i&gt;et al.&lt;/i&gt;, 2020)","plainTextFormattedCitation":"(Khan et al., 2020)","previouslyFormattedCitation":"(Khan &lt;i&gt;et al.&lt;/i&gt;, 2020)"},"properties":{"noteIndex":0},"schema":"https://github.com/citation-style-language/schema/raw/master/csl-citation.json"}</w:instrText>
       </w:r>
       <w:r>
         <w:fldChar w:fldCharType="separate"/>
@@ -907,10 +917,392 @@
       </w:hyperlink>
     </w:p>
     <w:p/>
+    <w:p>
+      <w:r>
+        <w:br w:type="page"/>
+      </w:r>
+    </w:p>
+    <w:p>
+      <w:pPr>
+        <w:jc w:val="both"/>
+        <w:rPr>
+          <w:b/>
+          <w:bCs/>
+          <w:u w:val="single"/>
+        </w:rPr>
+      </w:pPr>
+      <w:r>
+        <w:rPr>
+          <w:b/>
+          <w:bCs/>
+          <w:u w:val="single"/>
+        </w:rPr>
+        <w:lastRenderedPageBreak/>
+        <w:t>Introduction</w:t>
+      </w:r>
+    </w:p>
+    <w:p>
+      <w:pPr>
+        <w:jc w:val="both"/>
+      </w:pPr>
+      <w:r>
+        <w:t>Machine learning</w:t>
+      </w:r>
+      <w:r>
+        <w:t xml:space="preserve"> (ML)</w:t>
+      </w:r>
+      <w:r>
+        <w:t xml:space="preserve"> is a form of artificial intelligence that utilises algorithms and </w:t>
+      </w:r>
+      <w:r>
+        <w:t>statistical models to train a computer</w:t>
+      </w:r>
+      <w:r>
+        <w:t xml:space="preserve">. </w:t>
+      </w:r>
+      <w:r>
+        <w:t xml:space="preserve">Deep learning is a subset of ML which utilises neural networks to explore patterns and derive relationships within </w:t>
+      </w:r>
+      <w:r>
+        <w:t xml:space="preserve">complex </w:t>
+      </w:r>
+      <w:r>
+        <w:t xml:space="preserve">datasets.  </w:t>
+      </w:r>
+      <w:r>
+        <w:t xml:space="preserve">It closely resembles how the human brain learns and is utilised in tools we use everyday such as speech recognition, natural language processing. The neural network algorithms are </w:t>
+      </w:r>
+      <w:r>
+        <w:t>based on the human brain and how it learns.</w:t>
+      </w:r>
+      <w:r>
+        <w:t xml:space="preserve"> </w:t>
+      </w:r>
+      <w:r>
+        <w:t>to machine learning algorithms but contain many more layers which allow for the analysis of complex datasets</w:t>
+      </w:r>
+      <w:r>
+        <w:t xml:space="preserve">. </w:t>
+      </w:r>
+    </w:p>
+    <w:p>
+      <w:pPr>
+        <w:jc w:val="both"/>
+      </w:pPr>
+      <w:r>
+        <w:t xml:space="preserve">Image classification is one of the many </w:t>
+      </w:r>
+      <w:r>
+        <w:t>challenges</w:t>
+      </w:r>
+      <w:r>
+        <w:t xml:space="preserve"> that deep learning </w:t>
+      </w:r>
+      <w:r>
+        <w:t>tools have been employed for</w:t>
+      </w:r>
+      <w:r>
+        <w:t xml:space="preserve"> particularly within medical imaging to identify diseases. Another industry is retail, where neural networks are utilised to categorise products in online stores. For example, ASOS a large online retailer could have almost 1000 new products per day which are then required to be sorted into over 100 different categories across product type, style, colour. </w:t>
+      </w:r>
+    </w:p>
+    <w:p>
+      <w:pPr>
+        <w:jc w:val="both"/>
+      </w:pPr>
+      <w:r>
+        <w:t xml:space="preserve">The main types of neural networks are Artificial </w:t>
+      </w:r>
+      <w:r>
+        <w:t>Neural</w:t>
+      </w:r>
+      <w:r>
+        <w:t xml:space="preserve"> Networks (ANN), Convolution Neural Networks (CNN), Recurrent Neural Networks (RNN), Perceptron, Long </w:t>
+      </w:r>
+      <w:proofErr w:type="gramStart"/>
+      <w:r>
+        <w:t>Short Term</w:t>
+      </w:r>
+      <w:proofErr w:type="gramEnd"/>
+      <w:r>
+        <w:t xml:space="preserve"> Memory Networks and Radial Basis Functional Neural Networks. </w:t>
+      </w:r>
+      <w:r>
+        <w:t xml:space="preserve"> </w:t>
+      </w:r>
+    </w:p>
+    <w:p>
+      <w:pPr>
+        <w:jc w:val="both"/>
+      </w:pPr>
+    </w:p>
+    <w:p>
+      <w:pPr>
+        <w:jc w:val="both"/>
+        <w:rPr>
+          <w:b/>
+          <w:bCs/>
+          <w:u w:val="single"/>
+        </w:rPr>
+      </w:pPr>
+      <w:r>
+        <w:rPr>
+          <w:b/>
+          <w:bCs/>
+          <w:u w:val="single"/>
+        </w:rPr>
+        <w:t>Literature Review</w:t>
+      </w:r>
+    </w:p>
+    <w:p>
+      <w:pPr>
+        <w:jc w:val="both"/>
+      </w:pPr>
+      <w:r>
+        <w:t>Kadam</w:t>
+      </w:r>
+      <w:r>
+        <w:t xml:space="preserve"> </w:t>
+      </w:r>
+      <w:r>
+        <w:rPr>
+          <w:i/>
+          <w:iCs/>
+        </w:rPr>
+        <w:t xml:space="preserve">et al. </w:t>
+      </w:r>
+      <w:r>
+        <w:t>(2020), proposed five different CNN architectures for image classification</w:t>
+      </w:r>
+      <w:r>
+        <w:t xml:space="preserve">. The architectures were varied through activation methods, dropout, learning </w:t>
+      </w:r>
+      <w:proofErr w:type="gramStart"/>
+      <w:r>
+        <w:t>rate ,</w:t>
+      </w:r>
+      <w:proofErr w:type="gramEnd"/>
+      <w:r>
+        <w:t xml:space="preserve"> batch size and layers. A testing accuracy of 99.55% was obtained for the MNIST dataset and 93.56% for the Fashion MINST dataset.</w:t>
+      </w:r>
+      <w:r>
+        <w:fldChar w:fldCharType="begin" w:fldLock="1"/>
+      </w:r>
+      <w:r>
+        <w:instrText>ADDIN CSL_CITATION {"citationItems":[{"id":"ITEM-1","itemData":{"DOI":"10.37398/jsr.2020.640251","author":[{"dropping-particle":"","family":"Kadam","given":"Shivam S.","non-dropping-particle":"","parse-names":false,"suffix":""},{"dropping-particle":"","family":"Adamuthe","given":"Amol C.","non-dropping-particle":"","parse-names":false,"suffix":""},{"dropping-particle":"","family":"Patil","given":"Ashwini B.","non-dropping-particle":"","parse-names":false,"suffix":""}],"container-title":"Journal of scientific research","id":"ITEM-1","issue":"02","issued":{"date-parts":[["2020"]]},"page":"374-384","title":"CNN Model for Image Classification on MNIST and Fashion-MNIST Dataset","type":"article-journal","volume":"64"},"uris":["http://www.mendeley.com/documents/?uuid=72b7c474-effd-457a-8f90-481ea5f0a204"]}],"mendeley":{"formattedCitation":"(Kadam, Adamuthe and Patil, 2020)","plainTextFormattedCitation":"(Kadam, Adamuthe and Patil, 2020)","previouslyFormattedCitation":"(Kadam, Adamuthe and Patil, 2020)"},"properties":{"noteIndex":0},"schema":"https://github.com/citation-style-language/schema/raw/master/csl-citation.json"}</w:instrText>
+      </w:r>
+      <w:r>
+        <w:fldChar w:fldCharType="separate"/>
+      </w:r>
+      <w:r>
+        <w:rPr>
+          <w:noProof/>
+        </w:rPr>
+        <w:t>(Kadam, Adamuthe and Patil, 2020)</w:t>
+      </w:r>
+      <w:r>
+        <w:fldChar w:fldCharType="end"/>
+      </w:r>
+    </w:p>
+    <w:p>
+      <w:pPr>
+        <w:jc w:val="both"/>
+      </w:pPr>
+      <w:r>
+        <w:t xml:space="preserve">Kayed </w:t>
+      </w:r>
+      <w:r>
+        <w:rPr>
+          <w:i/>
+          <w:iCs/>
+        </w:rPr>
+        <w:t xml:space="preserve">et al. </w:t>
+      </w:r>
+      <w:r>
+        <w:t xml:space="preserve">(2020) proposed a CNN model with a LeNet-5 architecture that obtained an </w:t>
+      </w:r>
+      <w:r>
+        <w:t>accuracy</w:t>
+      </w:r>
+      <w:r>
+        <w:t xml:space="preserve"> over 98%. </w:t>
+      </w:r>
+      <w:r>
+        <w:t xml:space="preserve">The architecture contains five layers which are a combination of convolutional layers with 5x5 filters and pooling layers with 2x2 and a stride of </w:t>
+      </w:r>
+      <w:commentRangeStart w:id="0"/>
+      <w:r>
+        <w:t>2</w:t>
+      </w:r>
+      <w:commentRangeEnd w:id="0"/>
+      <w:r>
+        <w:rPr>
+          <w:rStyle w:val="CommentReference"/>
+        </w:rPr>
+        <w:commentReference w:id="0"/>
+      </w:r>
+      <w:r>
+        <w:t xml:space="preserve">. An additional fully connected layer was </w:t>
+      </w:r>
+      <w:r>
+        <w:t xml:space="preserve">  v</w:t>
+      </w:r>
+    </w:p>
+    <w:p>
+      <w:pPr>
+        <w:jc w:val="both"/>
+      </w:pPr>
+      <w:r>
+        <w:t xml:space="preserve">Kayed </w:t>
+      </w:r>
+      <w:r>
+        <w:rPr>
+          <w:i/>
+          <w:iCs/>
+        </w:rPr>
+        <w:t>et al.</w:t>
+      </w:r>
+      <w:r>
+        <w:t xml:space="preserve"> (2020) demonstrated image classification with machine learning and deep learning models, where the SVC reached a test accuracy of 89.70% and the deep learning CNN models reached 98.80%. </w:t>
+      </w:r>
+      <w:r>
+        <w:fldChar w:fldCharType="begin" w:fldLock="1"/>
+      </w:r>
+      <w:r>
+        <w:instrText>ADDIN CSL_CITATION {"citationItems":[{"id":"ITEM-1","itemData":{"DOI":"10.1109/ITCE48509.2020.9047776","ISBN":"9781728148007","abstract":"Recently, deep learning has been used extensively in a wide range of domains. A class of deep neural networks that give the most rigorous effects in solving real-world problems is a Convolutional Neural Network (CNN). Fashion businesses have used CNN on their e-commerce to solve many problems such as clothes recognition, clothes search and recommendation. A core step for all of these implementations is image classification. However, clothes classification is a challenge task as clothes have many properties, and the depth of clothes categorization is highly complicated. This complicated depth makes different classes to have very similar features, and so the classification problem becomes very hard. In this paper, CNN based LeNet-5 architecture is proposed to train parameters of the CNN on Fashion MNIST dataset. Experimental results show that LeNet-5 model achieved accuracy over 98%. Therefore, it outperforms both the classical CNN model and the other existing state-of-The-Art models in literatures.","author":[{"dropping-particle":"","family":"Kayed","given":"Mohammed","non-dropping-particle":"","parse-names":false,"suffix":""},{"dropping-particle":"","family":"Anter","given":"Ahmed","non-dropping-particle":"","parse-names":false,"suffix":""},{"dropping-particle":"","family":"Mohamed","given":"Hadeer","non-dropping-particle":"","parse-names":false,"suffix":""}],"container-title":"Proceedings of 2020 International Conference on Innovative Trends in Communication and Computer Engineering, ITCE 2020","id":"ITEM-1","issued":{"date-parts":[["2020"]]},"page":"238-243","title":"Classification of Garments from Fashion MNIST Dataset Using CNN LeNet-5 Architecture","type":"article-journal"},"uris":["http://www.mendeley.com/documents/?uuid=9bdcea48-097f-383a-915e-610cfbd6421d"]}],"mendeley":{"formattedCitation":"(Kayed, Anter and Mohamed, 2020)","plainTextFormattedCitation":"(Kayed, Anter and Mohamed, 2020)","previouslyFormattedCitation":"(Kayed, Anter and Mohamed, 2020)"},"properties":{"noteIndex":0},"schema":"https://github.com/citation-style-language/schema/raw/master/csl-citation.json"}</w:instrText>
+      </w:r>
+      <w:r>
+        <w:fldChar w:fldCharType="separate"/>
+      </w:r>
+      <w:r>
+        <w:rPr>
+          <w:noProof/>
+        </w:rPr>
+        <w:t>(Kayed, Anter and Mohamed, 2020)</w:t>
+      </w:r>
+      <w:r>
+        <w:fldChar w:fldCharType="end"/>
+      </w:r>
+    </w:p>
+    <w:p>
+      <w:pPr>
+        <w:jc w:val="both"/>
+      </w:pPr>
+      <w:r>
+        <w:t xml:space="preserve"> </w:t>
+      </w:r>
+      <w:r>
+        <w:t xml:space="preserve">Sharma </w:t>
+      </w:r>
+      <w:r>
+        <w:rPr>
+          <w:i/>
+          <w:iCs/>
+        </w:rPr>
+        <w:t>et al.</w:t>
+      </w:r>
+      <w:r>
+        <w:t xml:space="preserve"> (2018) assessed the performance of the most popular CNN models, Alex Nets, </w:t>
+      </w:r>
+      <w:proofErr w:type="spellStart"/>
+      <w:r>
+        <w:t>GoogLeNet</w:t>
+      </w:r>
+      <w:proofErr w:type="spellEnd"/>
+      <w:r>
+        <w:t xml:space="preserve"> and ResNet50 across various image data sets for object detection in real world scenes. </w:t>
+      </w:r>
+      <w:r>
+        <w:t xml:space="preserve">The objective was to assess the accuracy and prediction consistency of each CNN. It was concludes that the higher number of layers were favourable. </w:t>
+      </w:r>
+      <w:r>
+        <w:fldChar w:fldCharType="begin" w:fldLock="1"/>
+      </w:r>
+      <w:r>
+        <w:instrText>ADDIN CSL_CITATION {"citationItems":[{"id":"ITEM-1","itemData":{"DOI":"10.1016/j.procs.2018.05.198","abstract":"This paper presents an empirical analysis of theperformance of popular convolutional neural networks (CNNs) for identifying objects in real time video feeds. The most popular convolution neural networks for object detection and object category classification from images are Alex Nets, GoogLeNet,and ResNet50. A variety of image data sets are available to test the performance of different types of CNN's. The commonly found benchmark datasets for evaluating the performance of a convolutional neural network are anImageNet dataset, and CIFAR10, CIFAR100,and MNIST image data sets. This study focuses on analyzing the performance of three popular networks: Alex Net, GoogLeNet,and ResNet50. We have taken three most popular data sets ImageNet, CIFAR10,and CIFAR100 for our study, since, testing the performance of a network on a single data set does not reveal its true capability and limitations. It must be noted that videos are not used as a training dataset, they are used as testing datasets. Our analysis shows that GoogLeNet and ResNet50 are able to recognize objects with better precision compared to Alex Net. Moreover, theperformance of trained CNN's vary substantially across different categories of objects and we,therefore, will discuss the possible reasons for this.","author":[{"dropping-particle":"","family":"Sharma","given":"Neha","non-dropping-particle":"","parse-names":false,"suffix":""},{"dropping-particle":"","family":"Jain","given":"Vibhor","non-dropping-particle":"","parse-names":false,"suffix":""},{"dropping-particle":"","family":"Mishra","given":"Anju","non-dropping-particle":"","parse-names":false,"suffix":""}],"container-title":"Procedia Computer Science","id":"ITEM-1","issued":{"date-parts":[["2018"]]},"page":"377-384","title":"An Analysis Of Convolutional Neural Networks For Image Classification","type":"article-journal","volume":"132"},"uris":["http://www.mendeley.com/documents/?uuid=029157da-1fe7-32f8-a6a8-304a6201085e"]}],"mendeley":{"formattedCitation":"(Sharma, Jain and Mishra, 2018)","plainTextFormattedCitation":"(Sharma, Jain and Mishra, 2018)","previouslyFormattedCitation":"(Sharma, Jain and Mishra, 2018)"},"properties":{"noteIndex":0},"schema":"https://github.com/citation-style-language/schema/raw/master/csl-citation.json"}</w:instrText>
+      </w:r>
+      <w:r>
+        <w:fldChar w:fldCharType="separate"/>
+      </w:r>
+      <w:r>
+        <w:rPr>
+          <w:noProof/>
+        </w:rPr>
+        <w:t>(Sharma, Jain and Mishra, 2018)</w:t>
+      </w:r>
+      <w:r>
+        <w:fldChar w:fldCharType="end"/>
+      </w:r>
+    </w:p>
+    <w:p>
+      <w:pPr>
+        <w:jc w:val="both"/>
+      </w:pPr>
+      <w:proofErr w:type="spellStart"/>
+      <w:r>
+        <w:t>Nocentini</w:t>
+      </w:r>
+      <w:proofErr w:type="spellEnd"/>
+      <w:r>
+        <w:t xml:space="preserve"> </w:t>
+      </w:r>
+      <w:r>
+        <w:rPr>
+          <w:i/>
+          <w:iCs/>
+        </w:rPr>
+        <w:t xml:space="preserve">et al. </w:t>
+      </w:r>
+      <w:r>
+        <w:t xml:space="preserve">(2022) proposed four different CNN models for image classification using the Fashion MNIST dataset. The models were varied and tuned with respect to batch size, </w:t>
+      </w:r>
+      <w:proofErr w:type="spellStart"/>
+      <w:r>
+        <w:t>kernal</w:t>
+      </w:r>
+      <w:proofErr w:type="spellEnd"/>
+      <w:r>
+        <w:t xml:space="preserve"> size, number of filters and fully connected layers. They obtained an accuracy of 94.09% with their MCNN15 model. </w:t>
+      </w:r>
+      <w:r>
+        <w:fldChar w:fldCharType="begin" w:fldLock="1"/>
+      </w:r>
+      <w:r>
+        <w:instrText>ADDIN CSL_CITATION {"citationItems":[{"id":"ITEM-1","itemData":{"DOI":"10.3390/s22239544","abstract":"Citation: Nocentini, O.; Kim, J.; Bashir, M.Z.; Cavallo, F. Image Classification Using Multiple Convolutional Neural Networks on the Fashion-MNIST Dataset. Sensors 2022, 22, 9544. https://doi. Abstract: As the elderly population grows, there is a need for caregivers, which may become unsustainable for society. In this situation, the demand for automated help increases. One of the solutions is service robotics, in which robots have automation and show significant promise in working with people. In particular, household settings and aged people's homes will need these robots to perform daily activities. Clothing manipulation is a daily activity and represents a challenging area for a robot. The detection and classification are key points for the manipulation of clothes. For this reason, in this paper, we proposed to study fashion image classification with four different neural network models to improve apparel image classification accuracy on the Fashion-MNIST dataset. The network models are tested with the highest accuracy with a Fashion-Product dataset and a customized dataset. The results show that one of our models, the Multiple Convolutional Neural Network including 15 convolutional layers (MCNN15), boosted the state of art accuracy, and it obtained a classification accuracy of 94.04% on the Fashion-MNIST dataset with respect to the literature. Moreover, MCNN15, with the Fashion-Product dataset and the household dataset, obtained 60% and 40% accuracy, respectively.","author":[{"dropping-particle":"","family":"Nocentini","given":"Olivia","non-dropping-particle":"","parse-names":false,"suffix":""},{"dropping-particle":"","family":"Kim","given":"Jaeseok","non-dropping-particle":"","parse-names":false,"suffix":""},{"dropping-particle":"","family":"Zain Bashir","given":"Muhammad","non-dropping-particle":"","parse-names":false,"suffix":""},{"dropping-particle":"","family":"Cavallo","given":"Filippo","non-dropping-particle":"","parse-names":false,"suffix":""}],"id":"ITEM-1","issued":{"date-parts":[["2022"]]},"title":"Image Classification Using Multiple Convolutional Neural Networks on the Fashion-MNIST Dataset","type":"article-journal"},"uris":["http://www.mendeley.com/documents/?uuid=a7dd4db7-93b9-3555-bb9d-c22b6a4aabc2"]}],"mendeley":{"formattedCitation":"(Nocentini &lt;i&gt;et al.&lt;/i&gt;, 2022)","plainTextFormattedCitation":"(Nocentini et al., 2022)"},"properties":{"noteIndex":0},"schema":"https://github.com/citation-style-language/schema/raw/master/csl-citation.json"}</w:instrText>
+      </w:r>
+      <w:r>
+        <w:fldChar w:fldCharType="separate"/>
+      </w:r>
+      <w:r>
+        <w:rPr>
+          <w:noProof/>
+        </w:rPr>
+        <w:t xml:space="preserve">(Nocentini </w:t>
+      </w:r>
+      <w:r>
+        <w:rPr>
+          <w:i/>
+          <w:noProof/>
+        </w:rPr>
+        <w:t>et al.</w:t>
+      </w:r>
+      <w:r>
+        <w:rPr>
+          <w:noProof/>
+        </w:rPr>
+        <w:t>, 2022)</w:t>
+      </w:r>
+      <w:r>
+        <w:fldChar w:fldCharType="end"/>
+      </w:r>
+    </w:p>
     <w:p/>
+    <w:p/>
     <w:p>
       <w:r>
         <w:t xml:space="preserve"> </w:t>
+      </w:r>
+      <w:r>
+        <w:t xml:space="preserve">   </w:t>
       </w:r>
     </w:p>
     <w:sectPr>
@@ -921,6 +1313,45 @@
     </w:sectPr>
   </w:body>
 </w:document>
+</file>
+
+<file path=word/comments.xml><?xml version="1.0" encoding="utf-8"?>
+<w:comments xmlns:wpc="http://schemas.microsoft.com/office/word/2010/wordprocessingCanvas" xmlns:cx="http://schemas.microsoft.com/office/drawing/2014/chartex" xmlns:cx1="http://schemas.microsoft.com/office/drawing/2015/9/8/chartex" xmlns:cx2="http://schemas.microsoft.com/office/drawing/2015/10/21/chartex" xmlns:cx3="http://schemas.microsoft.com/office/drawing/2016/5/9/chartex" xmlns:cx4="http://schemas.microsoft.com/office/drawing/2016/5/10/chartex" xmlns:cx5="http://schemas.microsoft.com/office/drawing/2016/5/11/chartex" xmlns:cx6="http://schemas.microsoft.com/office/drawing/2016/5/12/chartex" xmlns:cx7="http://schemas.microsoft.com/office/drawing/2016/5/13/chartex" xmlns:cx8="http://schemas.microsoft.com/office/drawing/2016/5/14/chartex" xmlns:mc="http://schemas.openxmlformats.org/markup-compatibility/2006" xmlns:aink="http://schemas.microsoft.com/office/drawing/2016/ink" xmlns:am3d="http://schemas.microsoft.com/office/drawing/2017/model3d" xmlns:o="urn:schemas-microsoft-com:office:office" xmlns:oel="http://schemas.microsoft.com/office/2019/extlst" xmlns:r="http://schemas.openxmlformats.org/officeDocument/2006/relationships" xmlns:m="http://schemas.openxmlformats.org/officeDocument/2006/math" xmlns:v="urn:schemas-microsoft-com:vml" xmlns:wp14="http://schemas.microsoft.com/office/word/2010/wordprocessingDrawing" xmlns:wp="http://schemas.openxmlformats.org/drawingml/2006/wordprocessingDrawing" xmlns:w10="urn:schemas-microsoft-com:office:word" xmlns:w="http://schemas.openxmlformats.org/wordprocessingml/2006/main" xmlns:w14="http://schemas.microsoft.com/office/word/2010/wordml" xmlns:w15="http://schemas.microsoft.com/office/word/2012/wordml" xmlns:w16cex="http://schemas.microsoft.com/office/word/2018/wordml/cex" xmlns:w16cid="http://schemas.microsoft.com/office/word/2016/wordml/cid" xmlns:w16="http://schemas.microsoft.com/office/word/2018/wordml" xmlns:w16sdtdh="http://schemas.microsoft.com/office/word/2020/wordml/sdtdatahash" xmlns:w16se="http://schemas.microsoft.com/office/word/2015/wordml/symex" xmlns:wpg="http://schemas.microsoft.com/office/word/2010/wordprocessingGroup" xmlns:wpi="http://schemas.microsoft.com/office/word/2010/wordprocessingInk" xmlns:wne="http://schemas.microsoft.com/office/word/2006/wordml" xmlns:wps="http://schemas.microsoft.com/office/word/2010/wordprocessingShape" mc:Ignorable="w14 w15 w16se w16cid w16 w16cex w16sdtdh wp14">
+  <w:comment w:id="0" w:author="Fiona Clarke" w:date="2023-09-27T16:20:00Z" w:initials="FC">
+    <w:p>
+      <w:pPr>
+        <w:pStyle w:val="CommentText"/>
+      </w:pPr>
+      <w:r>
+        <w:rPr>
+          <w:rStyle w:val="CommentReference"/>
+        </w:rPr>
+        <w:annotationRef/>
+      </w:r>
+      <w:r>
+        <w:t>Why does this perform better?</w:t>
+      </w:r>
+    </w:p>
+  </w:comment>
+</w:comments>
+</file>
+
+<file path=word/commentsExtended.xml><?xml version="1.0" encoding="utf-8"?>
+<w15:commentsEx xmlns:wpc="http://schemas.microsoft.com/office/word/2010/wordprocessingCanvas" xmlns:cx="http://schemas.microsoft.com/office/drawing/2014/chartex" xmlns:cx1="http://schemas.microsoft.com/office/drawing/2015/9/8/chartex" xmlns:cx2="http://schemas.microsoft.com/office/drawing/2015/10/21/chartex" xmlns:cx3="http://schemas.microsoft.com/office/drawing/2016/5/9/chartex" xmlns:cx4="http://schemas.microsoft.com/office/drawing/2016/5/10/chartex" xmlns:cx5="http://schemas.microsoft.com/office/drawing/2016/5/11/chartex" xmlns:cx6="http://schemas.microsoft.com/office/drawing/2016/5/12/chartex" xmlns:cx7="http://schemas.microsoft.com/office/drawing/2016/5/13/chartex" xmlns:cx8="http://schemas.microsoft.com/office/drawing/2016/5/14/chartex" xmlns:mc="http://schemas.openxmlformats.org/markup-compatibility/2006" xmlns:aink="http://schemas.microsoft.com/office/drawing/2016/ink" xmlns:am3d="http://schemas.microsoft.com/office/drawing/2017/model3d" xmlns:o="urn:schemas-microsoft-com:office:office" xmlns:oel="http://schemas.microsoft.com/office/2019/extlst" xmlns:r="http://schemas.openxmlformats.org/officeDocument/2006/relationships" xmlns:m="http://schemas.openxmlformats.org/officeDocument/2006/math" xmlns:v="urn:schemas-microsoft-com:vml" xmlns:wp14="http://schemas.microsoft.com/office/word/2010/wordprocessingDrawing" xmlns:wp="http://schemas.openxmlformats.org/drawingml/2006/wordprocessingDrawing" xmlns:w10="urn:schemas-microsoft-com:office:word" xmlns:w="http://schemas.openxmlformats.org/wordprocessingml/2006/main" xmlns:w14="http://schemas.microsoft.com/office/word/2010/wordml" xmlns:w15="http://schemas.microsoft.com/office/word/2012/wordml" xmlns:w16cex="http://schemas.microsoft.com/office/word/2018/wordml/cex" xmlns:w16cid="http://schemas.microsoft.com/office/word/2016/wordml/cid" xmlns:w16="http://schemas.microsoft.com/office/word/2018/wordml" xmlns:w16sdtdh="http://schemas.microsoft.com/office/word/2020/wordml/sdtdatahash" xmlns:w16se="http://schemas.microsoft.com/office/word/2015/wordml/symex" xmlns:wpg="http://schemas.microsoft.com/office/word/2010/wordprocessingGroup" xmlns:wpi="http://schemas.microsoft.com/office/word/2010/wordprocessingInk" xmlns:wne="http://schemas.microsoft.com/office/word/2006/wordml" xmlns:wps="http://schemas.microsoft.com/office/word/2010/wordprocessingShape" mc:Ignorable="w14 w15 w16se w16cid w16 w16cex w16sdtdh wp14">
+  <w15:commentEx w15:paraId="22992527" w15:done="0"/>
+</w15:commentsEx>
+</file>
+
+<file path=word/commentsExtensible.xml><?xml version="1.0" encoding="utf-8"?>
+<w16cex:commentsExtensible xmlns:wpc="http://schemas.microsoft.com/office/word/2010/wordprocessingCanvas" xmlns:cx="http://schemas.microsoft.com/office/drawing/2014/chartex" xmlns:cx1="http://schemas.microsoft.com/office/drawing/2015/9/8/chartex" xmlns:cx2="http://schemas.microsoft.com/office/drawing/2015/10/21/chartex" xmlns:cx3="http://schemas.microsoft.com/office/drawing/2016/5/9/chartex" xmlns:cx4="http://schemas.microsoft.com/office/drawing/2016/5/10/chartex" xmlns:cx5="http://schemas.microsoft.com/office/drawing/2016/5/11/chartex" xmlns:cx6="http://schemas.microsoft.com/office/drawing/2016/5/12/chartex" xmlns:cx7="http://schemas.microsoft.com/office/drawing/2016/5/13/chartex" xmlns:cx8="http://schemas.microsoft.com/office/drawing/2016/5/14/chartex" xmlns:cr="http://schemas.microsoft.com/office/comments/2020/reactions" xmlns:mc="http://schemas.openxmlformats.org/markup-compatibility/2006" xmlns:aink="http://schemas.microsoft.com/office/drawing/2016/ink" xmlns:am3d="http://schemas.microsoft.com/office/drawing/2017/model3d" xmlns:o="urn:schemas-microsoft-com:office:office" xmlns:oel="http://schemas.microsoft.com/office/2019/extlst" xmlns:r="http://schemas.openxmlformats.org/officeDocument/2006/relationships" xmlns:m="http://schemas.openxmlformats.org/officeDocument/2006/math" xmlns:v="urn:schemas-microsoft-com:vml" xmlns:wp14="http://schemas.microsoft.com/office/word/2010/wordprocessingDrawing" xmlns:wp="http://schemas.openxmlformats.org/drawingml/2006/wordprocessingDrawing" xmlns:w10="urn:schemas-microsoft-com:office:word" xmlns:w="http://schemas.openxmlformats.org/wordprocessingml/2006/main" xmlns:w14="http://schemas.microsoft.com/office/word/2010/wordml" xmlns:w15="http://schemas.microsoft.com/office/word/2012/wordml" xmlns:w16cex="http://schemas.microsoft.com/office/word/2018/wordml/cex" xmlns:w16cid="http://schemas.microsoft.com/office/word/2016/wordml/cid" xmlns:w16="http://schemas.microsoft.com/office/word/2018/wordml" xmlns:w16sdtdh="http://schemas.microsoft.com/office/word/2020/wordml/sdtdatahash" xmlns:w16se="http://schemas.microsoft.com/office/word/2015/wordml/symex" xmlns:wpg="http://schemas.microsoft.com/office/word/2010/wordprocessingGroup" xmlns:wpi="http://schemas.microsoft.com/office/word/2010/wordprocessingInk" xmlns:wne="http://schemas.microsoft.com/office/word/2006/wordml" xmlns:wps="http://schemas.microsoft.com/office/word/2010/wordprocessingShape" mc:Ignorable="w14 w15 w16se w16cid w16 w16cex w16sdtdh cr wp14">
+  <w16cex:commentExtensible w16cex:durableId="3FA9264F" w16cex:dateUtc="2023-09-27T15:20:00Z"/>
+</w16cex:commentsExtensible>
+</file>
+
+<file path=word/commentsIds.xml><?xml version="1.0" encoding="utf-8"?>
+<w16cid:commentsIds xmlns:wpc="http://schemas.microsoft.com/office/word/2010/wordprocessingCanvas" xmlns:cx="http://schemas.microsoft.com/office/drawing/2014/chartex" xmlns:cx1="http://schemas.microsoft.com/office/drawing/2015/9/8/chartex" xmlns:cx2="http://schemas.microsoft.com/office/drawing/2015/10/21/chartex" xmlns:cx3="http://schemas.microsoft.com/office/drawing/2016/5/9/chartex" xmlns:cx4="http://schemas.microsoft.com/office/drawing/2016/5/10/chartex" xmlns:cx5="http://schemas.microsoft.com/office/drawing/2016/5/11/chartex" xmlns:cx6="http://schemas.microsoft.com/office/drawing/2016/5/12/chartex" xmlns:cx7="http://schemas.microsoft.com/office/drawing/2016/5/13/chartex" xmlns:cx8="http://schemas.microsoft.com/office/drawing/2016/5/14/chartex" xmlns:mc="http://schemas.openxmlformats.org/markup-compatibility/2006" xmlns:aink="http://schemas.microsoft.com/office/drawing/2016/ink" xmlns:am3d="http://schemas.microsoft.com/office/drawing/2017/model3d" xmlns:o="urn:schemas-microsoft-com:office:office" xmlns:oel="http://schemas.microsoft.com/office/2019/extlst" xmlns:r="http://schemas.openxmlformats.org/officeDocument/2006/relationships" xmlns:m="http://schemas.openxmlformats.org/officeDocument/2006/math" xmlns:v="urn:schemas-microsoft-com:vml" xmlns:wp14="http://schemas.microsoft.com/office/word/2010/wordprocessingDrawing" xmlns:wp="http://schemas.openxmlformats.org/drawingml/2006/wordprocessingDrawing" xmlns:w10="urn:schemas-microsoft-com:office:word" xmlns:w="http://schemas.openxmlformats.org/wordprocessingml/2006/main" xmlns:w14="http://schemas.microsoft.com/office/word/2010/wordml" xmlns:w15="http://schemas.microsoft.com/office/word/2012/wordml" xmlns:w16cex="http://schemas.microsoft.com/office/word/2018/wordml/cex" xmlns:w16cid="http://schemas.microsoft.com/office/word/2016/wordml/cid" xmlns:w16="http://schemas.microsoft.com/office/word/2018/wordml" xmlns:w16sdtdh="http://schemas.microsoft.com/office/word/2020/wordml/sdtdatahash" xmlns:w16se="http://schemas.microsoft.com/office/word/2015/wordml/symex" xmlns:wpg="http://schemas.microsoft.com/office/word/2010/wordprocessingGroup" xmlns:wpi="http://schemas.microsoft.com/office/word/2010/wordprocessingInk" xmlns:wne="http://schemas.microsoft.com/office/word/2006/wordml" xmlns:wps="http://schemas.microsoft.com/office/word/2010/wordprocessingShape" mc:Ignorable="w14 w15 w16se w16cid w16 w16cex w16sdtdh wp14">
+  <w16cid:commentId w16cid:paraId="22992527" w16cid:durableId="3FA9264F"/>
+</w16cid:commentsIds>
 </file>
 
 <file path=word/numbering.xml><?xml version="1.0" encoding="utf-8"?>
@@ -1390,6 +1821,14 @@
     <w:abstractNumId w:val="2"/>
   </w:num>
 </w:numbering>
+</file>
+
+<file path=word/people.xml><?xml version="1.0" encoding="utf-8"?>
+<w15:people xmlns:wpc="http://schemas.microsoft.com/office/word/2010/wordprocessingCanvas" xmlns:cx="http://schemas.microsoft.com/office/drawing/2014/chartex" xmlns:cx1="http://schemas.microsoft.com/office/drawing/2015/9/8/chartex" xmlns:cx2="http://schemas.microsoft.com/office/drawing/2015/10/21/chartex" xmlns:cx3="http://schemas.microsoft.com/office/drawing/2016/5/9/chartex" xmlns:cx4="http://schemas.microsoft.com/office/drawing/2016/5/10/chartex" xmlns:cx5="http://schemas.microsoft.com/office/drawing/2016/5/11/chartex" xmlns:cx6="http://schemas.microsoft.com/office/drawing/2016/5/12/chartex" xmlns:cx7="http://schemas.microsoft.com/office/drawing/2016/5/13/chartex" xmlns:cx8="http://schemas.microsoft.com/office/drawing/2016/5/14/chartex" xmlns:mc="http://schemas.openxmlformats.org/markup-compatibility/2006" xmlns:aink="http://schemas.microsoft.com/office/drawing/2016/ink" xmlns:am3d="http://schemas.microsoft.com/office/drawing/2017/model3d" xmlns:o="urn:schemas-microsoft-com:office:office" xmlns:oel="http://schemas.microsoft.com/office/2019/extlst" xmlns:r="http://schemas.openxmlformats.org/officeDocument/2006/relationships" xmlns:m="http://schemas.openxmlformats.org/officeDocument/2006/math" xmlns:v="urn:schemas-microsoft-com:vml" xmlns:wp14="http://schemas.microsoft.com/office/word/2010/wordprocessingDrawing" xmlns:wp="http://schemas.openxmlformats.org/drawingml/2006/wordprocessingDrawing" xmlns:w10="urn:schemas-microsoft-com:office:word" xmlns:w="http://schemas.openxmlformats.org/wordprocessingml/2006/main" xmlns:w14="http://schemas.microsoft.com/office/word/2010/wordml" xmlns:w15="http://schemas.microsoft.com/office/word/2012/wordml" xmlns:w16cex="http://schemas.microsoft.com/office/word/2018/wordml/cex" xmlns:w16cid="http://schemas.microsoft.com/office/word/2016/wordml/cid" xmlns:w16="http://schemas.microsoft.com/office/word/2018/wordml" xmlns:w16sdtdh="http://schemas.microsoft.com/office/word/2020/wordml/sdtdatahash" xmlns:w16se="http://schemas.microsoft.com/office/word/2015/wordml/symex" xmlns:wpg="http://schemas.microsoft.com/office/word/2010/wordprocessingGroup" xmlns:wpi="http://schemas.microsoft.com/office/word/2010/wordprocessingInk" xmlns:wne="http://schemas.microsoft.com/office/word/2006/wordml" xmlns:wps="http://schemas.microsoft.com/office/word/2010/wordprocessingShape" mc:Ignorable="w14 w15 w16se w16cid w16 w16cex w16sdtdh wp14">
+  <w15:person w15:author="Fiona Clarke">
+    <w15:presenceInfo w15:providerId="Windows Live" w15:userId="b3d59e4dcd248dc1"/>
+  </w15:person>
+</w15:people>
 </file>
 
 <file path=word/styles.xml><?xml version="1.0" encoding="utf-8"?>
@@ -1797,7 +2236,6 @@
   <w:style w:type="character" w:default="1" w:styleId="DefaultParagraphFont">
     <w:name w:val="Default Paragraph Font"/>
     <w:uiPriority w:val="1"/>
-    <w:semiHidden/>
     <w:unhideWhenUsed/>
   </w:style>
   <w:style w:type="table" w:default="1" w:styleId="TableNormal">
@@ -1853,6 +2291,72 @@
     <w:rPr>
       <w:color w:val="605E5C"/>
       <w:shd w:val="clear" w:color="auto" w:fill="E1DFDD"/>
+    </w:rPr>
+  </w:style>
+  <w:style w:type="character" w:styleId="CommentReference">
+    <w:name w:val="annotation reference"/>
+    <w:basedOn w:val="DefaultParagraphFont"/>
+    <w:uiPriority w:val="99"/>
+    <w:semiHidden/>
+    <w:unhideWhenUsed/>
+    <w:rsid w:val="002333E6"/>
+    <w:rPr>
+      <w:sz w:val="16"/>
+      <w:szCs w:val="16"/>
+    </w:rPr>
+  </w:style>
+  <w:style w:type="paragraph" w:styleId="CommentText">
+    <w:name w:val="annotation text"/>
+    <w:basedOn w:val="Normal"/>
+    <w:link w:val="CommentTextChar"/>
+    <w:uiPriority w:val="99"/>
+    <w:unhideWhenUsed/>
+    <w:rsid w:val="002333E6"/>
+    <w:pPr>
+      <w:spacing w:line="240" w:lineRule="auto"/>
+    </w:pPr>
+    <w:rPr>
+      <w:sz w:val="20"/>
+      <w:szCs w:val="20"/>
+    </w:rPr>
+  </w:style>
+  <w:style w:type="character" w:customStyle="1" w:styleId="CommentTextChar">
+    <w:name w:val="Comment Text Char"/>
+    <w:basedOn w:val="DefaultParagraphFont"/>
+    <w:link w:val="CommentText"/>
+    <w:uiPriority w:val="99"/>
+    <w:rsid w:val="002333E6"/>
+    <w:rPr>
+      <w:sz w:val="20"/>
+      <w:szCs w:val="20"/>
+    </w:rPr>
+  </w:style>
+  <w:style w:type="paragraph" w:styleId="CommentSubject">
+    <w:name w:val="annotation subject"/>
+    <w:basedOn w:val="CommentText"/>
+    <w:next w:val="CommentText"/>
+    <w:link w:val="CommentSubjectChar"/>
+    <w:uiPriority w:val="99"/>
+    <w:semiHidden/>
+    <w:unhideWhenUsed/>
+    <w:rsid w:val="002333E6"/>
+    <w:rPr>
+      <w:b/>
+      <w:bCs/>
+    </w:rPr>
+  </w:style>
+  <w:style w:type="character" w:customStyle="1" w:styleId="CommentSubjectChar">
+    <w:name w:val="Comment Subject Char"/>
+    <w:basedOn w:val="CommentTextChar"/>
+    <w:link w:val="CommentSubject"/>
+    <w:uiPriority w:val="99"/>
+    <w:semiHidden/>
+    <w:rsid w:val="002333E6"/>
+    <w:rPr>
+      <w:b/>
+      <w:bCs/>
+      <w:sz w:val="20"/>
+      <w:szCs w:val="20"/>
     </w:rPr>
   </w:style>
 </w:styles>

</xml_diff>